<commit_message>
Updated title page of the documentation
</commit_message>
<xml_diff>
--- a/Documentation.docx
+++ b/Documentation.docx
@@ -43,7 +43,7 @@
             <mc:AlternateContent>
               <mc:Choice Requires="wps">
                 <w:drawing>
-                  <wp:anchor distT="0" distB="0" distL="182880" distR="182880" simplePos="0" relativeHeight="251661824" behindDoc="0" locked="0" layoutInCell="1" allowOverlap="1" wp14:anchorId="1F96A673" wp14:editId="717C3C5A">
+                  <wp:anchor distT="0" distB="0" distL="182880" distR="182880" simplePos="0" relativeHeight="251661824" behindDoc="0" locked="0" layoutInCell="1" allowOverlap="1" wp14:anchorId="1F96A673" wp14:editId="30A8DF30">
                     <wp:simplePos x="0" y="0"/>
                     <mc:AlternateContent>
                       <mc:Choice Requires="wp14">
@@ -69,8 +69,8 @@
                         </wp:positionV>
                       </mc:Fallback>
                     </mc:AlternateContent>
-                    <wp:extent cx="4686300" cy="6720840"/>
-                    <wp:effectExtent l="0" t="0" r="10160" b="3810"/>
+                    <wp:extent cx="3524250" cy="2609850"/>
+                    <wp:effectExtent l="0" t="0" r="0" b="0"/>
                     <wp:wrapSquare wrapText="bothSides"/>
                     <wp:docPr id="131" name="Текстово поле 126"/>
                     <wp:cNvGraphicFramePr/>
@@ -81,7 +81,7 @@
                           <wps:spPr>
                             <a:xfrm>
                               <a:off x="0" y="0"/>
-                              <a:ext cx="4686300" cy="6720840"/>
+                              <a:ext cx="3524250" cy="2609850"/>
                             </a:xfrm>
                             <a:prstGeom prst="rect">
                               <a:avLst/>
@@ -137,8 +137,17 @@
                                         <w:color w:val="4F81BD" w:themeColor="accent1"/>
                                         <w:sz w:val="72"/>
                                         <w:szCs w:val="72"/>
+                                        <w:lang w:val="bg-BG"/>
                                       </w:rPr>
-                                      <w:t>CarzUp Blog</w:t>
+                                      <w:t>Уеб Приложение</w:t>
+                                    </w:r>
+                                    <w:r>
+                                      <w:rPr>
+                                        <w:color w:val="4F81BD" w:themeColor="accent1"/>
+                                        <w:sz w:val="72"/>
+                                        <w:szCs w:val="72"/>
+                                      </w:rPr>
+                                      <w:t xml:space="preserve"> CarzUp Blog</w:t>
                                     </w:r>
                                   </w:sdtContent>
                                 </w:sdt>
@@ -169,6 +178,16 @@
                                         <w:szCs w:val="28"/>
                                       </w:rPr>
                                     </w:pPr>
+                                    <w:r>
+                                      <w:rPr>
+                                        <w:caps/>
+                                        <w:color w:val="215868" w:themeColor="accent5" w:themeShade="80"/>
+                                        <w:sz w:val="28"/>
+                                        <w:szCs w:val="28"/>
+                                        <w:lang w:val="bg-BG"/>
+                                      </w:rPr>
+                                      <w:t xml:space="preserve">Автор: </w:t>
+                                    </w:r>
                                     <w:r>
                                       <w:rPr>
                                         <w:caps/>
@@ -216,7 +235,7 @@
                                         <w:szCs w:val="24"/>
                                         <w:lang w:val="bg-BG"/>
                                       </w:rPr>
-                                      <w:t>2301681022</w:t>
+                                      <w:t>СТД, 2 курс, №2301681022</w:t>
                                     </w:r>
                                   </w:p>
                                 </w:sdtContent>
@@ -227,16 +246,16 @@
                             <a:prstTxWarp prst="textNoShape">
                               <a:avLst/>
                             </a:prstTxWarp>
-                            <a:spAutoFit/>
+                            <a:noAutofit/>
                           </wps:bodyPr>
                         </wps:wsp>
                       </a:graphicData>
                     </a:graphic>
                     <wp14:sizeRelH relativeFrom="margin">
-                      <wp14:pctWidth>79000</wp14:pctWidth>
+                      <wp14:pctWidth>0</wp14:pctWidth>
                     </wp14:sizeRelH>
                     <wp14:sizeRelV relativeFrom="page">
-                      <wp14:pctHeight>35000</wp14:pctHeight>
+                      <wp14:pctHeight>0</wp14:pctHeight>
                     </wp14:sizeRelV>
                   </wp:anchor>
                 </w:drawing>
@@ -247,8 +266,8 @@
                     <v:stroke joinstyle="miter"/>
                     <v:path gradientshapeok="t" o:connecttype="rect"/>
                   </v:shapetype>
-                  <v:shape id="Текстово поле 126" o:spid="_x0000_s1026" type="#_x0000_t202" style="position:absolute;margin-left:0;margin-top:0;width:369pt;height:529.2pt;z-index:251661824;visibility:visible;mso-wrap-style:square;mso-width-percent:790;mso-height-percent:350;mso-left-percent:77;mso-top-percent:540;mso-wrap-distance-left:14.4pt;mso-wrap-distance-top:0;mso-wrap-distance-right:14.4pt;mso-wrap-distance-bottom:0;mso-position-horizontal-relative:margin;mso-position-vertical-relative:page;mso-width-percent:790;mso-height-percent:350;mso-left-percent:77;mso-top-percent:540;mso-width-relative:margin;mso-height-relative:page;v-text-anchor:top" o:gfxdata="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" filled="f" stroked="f" strokeweight=".5pt">
-                    <v:textbox style="mso-fit-shape-to-text:t" inset="0,0,0,0">
+                  <v:shape id="Текстово поле 126" o:spid="_x0000_s1026" type="#_x0000_t202" style="position:absolute;margin-left:0;margin-top:0;width:277.5pt;height:205.5pt;z-index:251661824;visibility:visible;mso-wrap-style:square;mso-width-percent:0;mso-height-percent:0;mso-left-percent:77;mso-top-percent:540;mso-wrap-distance-left:14.4pt;mso-wrap-distance-top:0;mso-wrap-distance-right:14.4pt;mso-wrap-distance-bottom:0;mso-position-horizontal-relative:margin;mso-position-vertical-relative:page;mso-width-percent:0;mso-height-percent:0;mso-left-percent:77;mso-top-percent:540;mso-width-relative:margin;mso-height-relative:page;v-text-anchor:top" o:gfxdata="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" filled="f" stroked="f" strokeweight=".5pt">
+                    <v:textbox inset="0,0,0,0">
                       <w:txbxContent>
                         <w:p>
                           <w:pPr>
@@ -279,8 +298,17 @@
                                   <w:color w:val="4F81BD" w:themeColor="accent1"/>
                                   <w:sz w:val="72"/>
                                   <w:szCs w:val="72"/>
+                                  <w:lang w:val="bg-BG"/>
                                 </w:rPr>
-                                <w:t>CarzUp Blog</w:t>
+                                <w:t>Уеб Приложение</w:t>
+                              </w:r>
+                              <w:r>
+                                <w:rPr>
+                                  <w:color w:val="4F81BD" w:themeColor="accent1"/>
+                                  <w:sz w:val="72"/>
+                                  <w:szCs w:val="72"/>
+                                </w:rPr>
+                                <w:t xml:space="preserve"> CarzUp Blog</w:t>
                               </w:r>
                             </w:sdtContent>
                           </w:sdt>
@@ -311,6 +339,16 @@
                                   <w:szCs w:val="28"/>
                                 </w:rPr>
                               </w:pPr>
+                              <w:r>
+                                <w:rPr>
+                                  <w:caps/>
+                                  <w:color w:val="215868" w:themeColor="accent5" w:themeShade="80"/>
+                                  <w:sz w:val="28"/>
+                                  <w:szCs w:val="28"/>
+                                  <w:lang w:val="bg-BG"/>
+                                </w:rPr>
+                                <w:t xml:space="preserve">Автор: </w:t>
+                              </w:r>
                               <w:r>
                                 <w:rPr>
                                   <w:caps/>
@@ -358,7 +396,7 @@
                                   <w:szCs w:val="24"/>
                                   <w:lang w:val="bg-BG"/>
                                 </w:rPr>
-                                <w:t>2301681022</w:t>
+                                <w:t>СТД, 2 курс, №2301681022</w:t>
                               </w:r>
                             </w:p>
                           </w:sdtContent>
@@ -569,7 +607,12 @@
     <w:sdt>
       <w:sdtPr>
         <w:rPr>
-          <w:rFonts w:ascii="Arial" w:hAnsi="Arial" w:cs="Arial"/>
+          <w:rFonts w:ascii="Arial" w:eastAsiaTheme="minorEastAsia" w:hAnsi="Arial" w:cs="Arial"/>
+          <w:b w:val="0"/>
+          <w:bCs w:val="0"/>
+          <w:color w:val="auto"/>
+          <w:sz w:val="24"/>
+          <w:szCs w:val="22"/>
         </w:rPr>
         <w:id w:val="-1518234230"/>
         <w:docPartObj>
@@ -577,14 +620,6 @@
           <w:docPartUnique/>
         </w:docPartObj>
       </w:sdtPr>
-      <w:sdtEndPr>
-        <w:rPr>
-          <w:rFonts w:eastAsiaTheme="minorEastAsia"/>
-          <w:color w:val="auto"/>
-          <w:sz w:val="24"/>
-          <w:szCs w:val="22"/>
-        </w:rPr>
-      </w:sdtEndPr>
       <w:sdtContent>
         <w:p>
           <w:pPr>
@@ -14077,6 +14112,7 @@
       <w:r>
         <w:rPr>
           <w:rFonts w:ascii="Arial" w:hAnsi="Arial" w:cs="Arial"/>
+          <w:noProof/>
         </w:rPr>
         <w:drawing>
           <wp:inline distT="0" distB="0" distL="0" distR="0" wp14:anchorId="632CB0EF" wp14:editId="448CBB8F">
@@ -14137,6 +14173,7 @@
       <w:r>
         <w:rPr>
           <w:rFonts w:ascii="Arial" w:hAnsi="Arial" w:cs="Arial"/>
+          <w:noProof/>
         </w:rPr>
         <w:drawing>
           <wp:inline distT="0" distB="0" distL="0" distR="0" wp14:anchorId="7D52EFED" wp14:editId="3D953F3E">
@@ -14198,6 +14235,7 @@
       <w:r>
         <w:rPr>
           <w:rFonts w:ascii="Arial" w:hAnsi="Arial" w:cs="Arial"/>
+          <w:noProof/>
         </w:rPr>
         <w:drawing>
           <wp:inline distT="0" distB="0" distL="0" distR="0" wp14:anchorId="1664DAF7" wp14:editId="694CD5C1">
@@ -14259,6 +14297,7 @@
       <w:r>
         <w:rPr>
           <w:rFonts w:ascii="Arial" w:hAnsi="Arial" w:cs="Arial"/>
+          <w:noProof/>
         </w:rPr>
         <w:drawing>
           <wp:inline distT="0" distB="0" distL="0" distR="0" wp14:anchorId="0E7EB3EB" wp14:editId="38BB0F9D">
@@ -14326,6 +14365,7 @@
       <w:r>
         <w:rPr>
           <w:rFonts w:ascii="Arial" w:hAnsi="Arial" w:cs="Arial"/>
+          <w:noProof/>
         </w:rPr>
         <w:drawing>
           <wp:inline distT="0" distB="0" distL="0" distR="0" wp14:anchorId="17F859D4" wp14:editId="6137B598">
@@ -14399,6 +14439,7 @@
       <w:r>
         <w:rPr>
           <w:rFonts w:ascii="Arial" w:hAnsi="Arial" w:cs="Arial"/>
+          <w:noProof/>
         </w:rPr>
         <w:drawing>
           <wp:inline distT="0" distB="0" distL="0" distR="0" wp14:anchorId="3D9601D4" wp14:editId="0227F8E0">
@@ -14497,6 +14538,7 @@
       <w:r>
         <w:rPr>
           <w:rFonts w:ascii="Arial" w:hAnsi="Arial" w:cs="Arial"/>
+          <w:noProof/>
           <w:lang w:val="en-US"/>
         </w:rPr>
         <w:drawing>
@@ -14558,6 +14600,7 @@
       <w:r>
         <w:rPr>
           <w:rFonts w:ascii="Arial" w:hAnsi="Arial" w:cs="Arial"/>
+          <w:noProof/>
         </w:rPr>
         <w:drawing>
           <wp:inline distT="0" distB="0" distL="0" distR="0" wp14:anchorId="2CBE4B61" wp14:editId="355B123C">
@@ -14653,6 +14696,7 @@
       <w:r>
         <w:rPr>
           <w:rFonts w:ascii="Arial" w:hAnsi="Arial" w:cs="Arial"/>
+          <w:noProof/>
         </w:rPr>
         <w:drawing>
           <wp:inline distT="0" distB="0" distL="0" distR="0" wp14:anchorId="00CC48AE" wp14:editId="2532011B">
@@ -14713,6 +14757,7 @@
       <w:r>
         <w:rPr>
           <w:rFonts w:ascii="Arial" w:hAnsi="Arial" w:cs="Arial"/>
+          <w:noProof/>
         </w:rPr>
         <w:drawing>
           <wp:inline distT="0" distB="0" distL="0" distR="0" wp14:anchorId="25C99210" wp14:editId="22C89C4F">
@@ -14815,6 +14860,7 @@
       <w:r>
         <w:rPr>
           <w:rFonts w:ascii="Arial" w:hAnsi="Arial" w:cs="Arial"/>
+          <w:noProof/>
         </w:rPr>
         <w:drawing>
           <wp:inline distT="0" distB="0" distL="0" distR="0" wp14:anchorId="16D416BB" wp14:editId="543597A9">
@@ -26756,6 +26802,7 @@
   <w:style w:type="character" w:default="1" w:styleId="a2">
     <w:name w:val="Default Paragraph Font"/>
     <w:uiPriority w:val="1"/>
+    <w:semiHidden/>
     <w:unhideWhenUsed/>
   </w:style>
   <w:style w:type="table" w:default="1" w:styleId="a3">

</xml_diff>